<commit_message>
This is 41-zhangxinru-finish text
</commit_message>
<xml_diff>
--- a/test/55111904841张欣茹.docx
+++ b/test/55111904841张欣茹.docx
@@ -840,8 +840,6 @@
         </w:rPr>
         <w:t>注意：</w:t>
       </w:r>
-      <w:bookmarkStart w:id="0" w:name="_GoBack"/>
-      <w:bookmarkEnd w:id="0"/>
       <w:r>
         <w:rPr>
           <w:rFonts w:hint="eastAsia"/>
@@ -932,6 +930,138 @@
         </w:rPr>
         <w:t>截图：</w:t>
       </w:r>
+    </w:p>
+    <w:p>
+      <w:pPr>
+        <w:ind w:firstLine="570"/>
+        <w:jc w:val="left"/>
+        <w:rPr>
+          <w:rFonts w:hint="eastAsia"/>
+          <w:color w:val="C0504D" w:themeColor="accent2"/>
+          <w:lang w:val="en-US" w:eastAsia="zh-CN"/>
+          <w14:textFill>
+            <w14:solidFill>
+              <w14:schemeClr w14:val="accent2"/>
+            </w14:solidFill>
+          </w14:textFill>
+        </w:rPr>
+      </w:pPr>
+      <w:r>
+        <w:rPr>
+          <w:rFonts w:hint="eastAsia"/>
+          <w:color w:val="C0504D" w:themeColor="accent2"/>
+          <w:lang w:val="en-US" w:eastAsia="zh-CN"/>
+          <w14:textFill>
+            <w14:solidFill>
+              <w14:schemeClr w14:val="accent2"/>
+            </w14:solidFill>
+          </w14:textFill>
+        </w:rPr>
+        <w:drawing>
+          <wp:inline distT="0" distB="0" distL="114300" distR="114300">
+            <wp:extent cx="4798695" cy="1798955"/>
+            <wp:effectExtent l="0" t="0" r="1905" b="14605"/>
+            <wp:docPr id="4" name="图片 4" descr="15d1edc0b014647b4cc23a83975d0bf"/>
+            <wp:cNvGraphicFramePr>
+              <a:graphicFrameLocks xmlns:a="http://schemas.openxmlformats.org/drawingml/2006/main" noChangeAspect="1"/>
+            </wp:cNvGraphicFramePr>
+            <a:graphic xmlns:a="http://schemas.openxmlformats.org/drawingml/2006/main">
+              <a:graphicData uri="http://schemas.openxmlformats.org/drawingml/2006/picture">
+                <pic:pic xmlns:pic="http://schemas.openxmlformats.org/drawingml/2006/picture">
+                  <pic:nvPicPr>
+                    <pic:cNvPr id="4" name="图片 4" descr="15d1edc0b014647b4cc23a83975d0bf"/>
+                    <pic:cNvPicPr>
+                      <a:picLocks noChangeAspect="1"/>
+                    </pic:cNvPicPr>
+                  </pic:nvPicPr>
+                  <pic:blipFill>
+                    <a:blip r:embed="rId7"/>
+                    <a:stretch>
+                      <a:fillRect/>
+                    </a:stretch>
+                  </pic:blipFill>
+                  <pic:spPr>
+                    <a:xfrm>
+                      <a:off x="0" y="0"/>
+                      <a:ext cx="4798695" cy="1798955"/>
+                    </a:xfrm>
+                    <a:prstGeom prst="rect">
+                      <a:avLst/>
+                    </a:prstGeom>
+                  </pic:spPr>
+                </pic:pic>
+              </a:graphicData>
+            </a:graphic>
+          </wp:inline>
+        </w:drawing>
+      </w:r>
+    </w:p>
+    <w:p>
+      <w:pPr>
+        <w:ind w:firstLine="570"/>
+        <w:jc w:val="left"/>
+        <w:rPr>
+          <w:rFonts w:hint="eastAsia"/>
+          <w:color w:val="C0504D" w:themeColor="accent2"/>
+          <w:lang w:val="en-US" w:eastAsia="zh-CN"/>
+          <w14:textFill>
+            <w14:solidFill>
+              <w14:schemeClr w14:val="accent2"/>
+            </w14:solidFill>
+          </w14:textFill>
+        </w:rPr>
+      </w:pPr>
+      <w:r>
+        <w:rPr>
+          <w:rFonts w:hint="eastAsia"/>
+          <w:color w:val="C0504D" w:themeColor="accent2"/>
+          <w:lang w:val="en-US" w:eastAsia="zh-CN"/>
+          <w14:textFill>
+            <w14:solidFill>
+              <w14:schemeClr w14:val="accent2"/>
+            </w14:solidFill>
+          </w14:textFill>
+        </w:rPr>
+        <w:drawing>
+          <wp:inline distT="0" distB="0" distL="114300" distR="114300">
+            <wp:extent cx="4160520" cy="967740"/>
+            <wp:effectExtent l="0" t="0" r="0" b="7620"/>
+            <wp:docPr id="5" name="图片 5" descr="5c53a3fc9628f6865a8f21d1004d376"/>
+            <wp:cNvGraphicFramePr>
+              <a:graphicFrameLocks xmlns:a="http://schemas.openxmlformats.org/drawingml/2006/main" noChangeAspect="1"/>
+            </wp:cNvGraphicFramePr>
+            <a:graphic xmlns:a="http://schemas.openxmlformats.org/drawingml/2006/main">
+              <a:graphicData uri="http://schemas.openxmlformats.org/drawingml/2006/picture">
+                <pic:pic xmlns:pic="http://schemas.openxmlformats.org/drawingml/2006/picture">
+                  <pic:nvPicPr>
+                    <pic:cNvPr id="5" name="图片 5" descr="5c53a3fc9628f6865a8f21d1004d376"/>
+                    <pic:cNvPicPr>
+                      <a:picLocks noChangeAspect="1"/>
+                    </pic:cNvPicPr>
+                  </pic:nvPicPr>
+                  <pic:blipFill>
+                    <a:blip r:embed="rId8"/>
+                    <a:stretch>
+                      <a:fillRect/>
+                    </a:stretch>
+                  </pic:blipFill>
+                  <pic:spPr>
+                    <a:xfrm>
+                      <a:off x="0" y="0"/>
+                      <a:ext cx="4160520" cy="967740"/>
+                    </a:xfrm>
+                    <a:prstGeom prst="rect">
+                      <a:avLst/>
+                    </a:prstGeom>
+                  </pic:spPr>
+                </pic:pic>
+              </a:graphicData>
+            </a:graphic>
+          </wp:inline>
+        </w:drawing>
+      </w:r>
+      <w:bookmarkStart w:id="0" w:name="_GoBack"/>
+      <w:bookmarkEnd w:id="0"/>
     </w:p>
     <w:p>
       <w:pPr>
@@ -974,7 +1104,7 @@
                     </pic:cNvPicPr>
                   </pic:nvPicPr>
                   <pic:blipFill>
-                    <a:blip r:embed="rId7"/>
+                    <a:blip r:embed="rId9"/>
                     <a:stretch>
                       <a:fillRect/>
                     </a:stretch>

</xml_diff>